<commit_message>
Update SE216-Software_Requirements_List Group 1.docx
</commit_message>
<xml_diff>
--- a/SE216-Software_Requirements_List Group 1.docx
+++ b/SE216-Software_Requirements_List Group 1.docx
@@ -661,6 +661,7 @@
               <w:rPr>
                 <w:rtl w:val="0"/>
               </w:rPr>
+              <w:t xml:space="preserve">13</w:t>
             </w:r>
           </w:p>
         </w:tc>
@@ -680,6 +681,19 @@
               <w:rPr>
                 <w:rtl w:val="0"/>
               </w:rPr>
+              <w:t xml:space="preserve">Users should be able to search for specific services or products and apply filters to narrow down their choices.</w:t>
+            </w:r>
+          </w:p>
+          <w:p>
+            <w:pPr>
+              <w:spacing w:line="360" w:lineRule="auto"/>
+              <w:jc w:val="center"/>
+              <w:rPr/>
+            </w:pPr>
+            <w:r>
+              <w:rPr>
+                <w:rtl w:val="0"/>
+              </w:rPr>
             </w:r>
           </w:p>
         </w:tc>
@@ -705,6 +719,7 @@
               <w:rPr>
                 <w:rtl w:val="0"/>
               </w:rPr>
+              <w:t xml:space="preserve">14</w:t>
             </w:r>
           </w:p>
         </w:tc>
@@ -724,100 +739,13 @@
               <w:rPr>
                 <w:rtl w:val="0"/>
               </w:rPr>
-            </w:r>
-          </w:p>
-        </w:tc>
-      </w:tr>
-      <w:tr>
-        <w:trPr>
-          <w:cantSplit w:val="0"/>
-          <w:trHeight w:val="570" w:hRule="atLeast"/>
-          <w:tblHeader w:val="0"/>
-        </w:trPr>
-        <w:tc>
-          <w:tcPr>
-            <w:tcBorders>
-              <w:bottom w:color="d99594" w:space="0" w:sz="4" w:val="single"/>
-            </w:tcBorders>
-          </w:tcPr>
-          <w:p>
-            <w:pPr>
-              <w:jc w:val="center"/>
-              <w:rPr/>
-            </w:pPr>
-            <w:r>
-              <w:rPr>
-                <w:rtl w:val="0"/>
-              </w:rPr>
-            </w:r>
-          </w:p>
-        </w:tc>
-        <w:tc>
-          <w:tcPr>
-            <w:tcBorders>
-              <w:bottom w:color="d99594" w:space="0" w:sz="4" w:val="single"/>
-            </w:tcBorders>
-          </w:tcPr>
-          <w:p>
-            <w:pPr>
-              <w:spacing w:line="360" w:lineRule="auto"/>
-              <w:jc w:val="center"/>
-              <w:rPr/>
-            </w:pPr>
-            <w:r>
-              <w:rPr>
-                <w:rtl w:val="0"/>
-              </w:rPr>
-            </w:r>
-          </w:p>
-        </w:tc>
-      </w:tr>
-      <w:tr>
-        <w:trPr>
-          <w:cantSplit w:val="0"/>
-          <w:trHeight w:val="556.171875" w:hRule="atLeast"/>
-          <w:tblHeader w:val="0"/>
-        </w:trPr>
-        <w:tc>
-          <w:tcPr>
-            <w:tcBorders>
-              <w:bottom w:color="d99594" w:space="0" w:sz="4" w:val="single"/>
-            </w:tcBorders>
-          </w:tcPr>
-          <w:p>
-            <w:pPr>
-              <w:jc w:val="center"/>
-              <w:rPr/>
-            </w:pPr>
-            <w:r>
-              <w:rPr>
-                <w:rtl w:val="0"/>
-              </w:rPr>
-            </w:r>
-          </w:p>
-        </w:tc>
-        <w:tc>
-          <w:tcPr>
-            <w:tcBorders>
-              <w:bottom w:color="d99594" w:space="0" w:sz="4" w:val="single"/>
-            </w:tcBorders>
-          </w:tcPr>
-          <w:p>
-            <w:pPr>
-              <w:spacing w:line="360" w:lineRule="auto"/>
-              <w:jc w:val="center"/>
-              <w:rPr/>
-            </w:pPr>
-            <w:r>
-              <w:rPr>
-                <w:rtl w:val="0"/>
-              </w:rPr>
-            </w:r>
-          </w:p>
-          <w:p>
-            <w:pPr>
-              <w:spacing w:line="360" w:lineRule="auto"/>
-              <w:jc w:val="center"/>
+              <w:t xml:space="preserve">The application should provide analytics and reporting tools for businesses to track performance, user behavior, and overall system usage.</w:t>
+            </w:r>
+          </w:p>
+          <w:p>
+            <w:pPr>
+              <w:spacing w:line="360" w:lineRule="auto"/>
+              <w:jc w:val="left"/>
               <w:rPr/>
             </w:pPr>
             <w:r>
@@ -916,6 +844,43 @@
           </w:tcPr>
           <w:p>
             <w:pPr>
+              <w:spacing w:line="276" w:lineRule="auto"/>
+              <w:jc w:val="center"/>
+              <w:rPr/>
+            </w:pPr>
+            <w:r>
+              <w:rPr>
+                <w:rtl w:val="0"/>
+              </w:rPr>
+              <w:t xml:space="preserve">The application must implement robust security measures, including encryption, secure authentication, and protection against common vulnerabilities.</w:t>
+            </w:r>
+          </w:p>
+        </w:tc>
+      </w:tr>
+      <w:tr>
+        <w:trPr>
+          <w:cantSplit w:val="0"/>
+          <w:tblHeader w:val="0"/>
+        </w:trPr>
+        <w:tc>
+          <w:tcPr/>
+          <w:p>
+            <w:pPr>
+              <w:jc w:val="center"/>
+              <w:rPr/>
+            </w:pPr>
+            <w:r>
+              <w:rPr>
+                <w:rtl w:val="0"/>
+              </w:rPr>
+              <w:t xml:space="preserve">2</w:t>
+            </w:r>
+          </w:p>
+        </w:tc>
+        <w:tc>
+          <w:tcPr/>
+          <w:p>
+            <w:pPr>
               <w:spacing w:line="600" w:lineRule="auto"/>
               <w:jc w:val="center"/>
               <w:rPr/>
@@ -924,43 +889,6 @@
               <w:rPr>
                 <w:rtl w:val="0"/>
               </w:rPr>
-              <w:t xml:space="preserve">Stored user information must be encrypted</w:t>
-            </w:r>
-          </w:p>
-        </w:tc>
-      </w:tr>
-      <w:tr>
-        <w:trPr>
-          <w:cantSplit w:val="0"/>
-          <w:tblHeader w:val="0"/>
-        </w:trPr>
-        <w:tc>
-          <w:tcPr/>
-          <w:p>
-            <w:pPr>
-              <w:jc w:val="center"/>
-              <w:rPr/>
-            </w:pPr>
-            <w:r>
-              <w:rPr>
-                <w:rtl w:val="0"/>
-              </w:rPr>
-              <w:t xml:space="preserve">2</w:t>
-            </w:r>
-          </w:p>
-        </w:tc>
-        <w:tc>
-          <w:tcPr/>
-          <w:p>
-            <w:pPr>
-              <w:spacing w:line="600" w:lineRule="auto"/>
-              <w:jc w:val="center"/>
-              <w:rPr/>
-            </w:pPr>
-            <w:r>
-              <w:rPr>
-                <w:rtl w:val="0"/>
-              </w:rPr>
               <w:t xml:space="preserve">In case of an unexpected crash, the system should not lose vital information.</w:t>
             </w:r>
           </w:p>
@@ -998,7 +926,7 @@
               <w:rPr>
                 <w:rtl w:val="0"/>
               </w:rPr>
-              <w:t xml:space="preserve">Loading times for pages and images should be minimal to ensure a seamless user experience.</w:t>
+              <w:t xml:space="preserve">Loading times for pages and images should be minimal and intuitive to ensure a seamless user experience.</w:t>
             </w:r>
           </w:p>
         </w:tc>
@@ -1110,6 +1038,80 @@
                 <w:rtl w:val="0"/>
               </w:rPr>
               <w:t xml:space="preserve">Modular design principles should be followed to allow for easy addition of new features and modifications</w:t>
+            </w:r>
+          </w:p>
+        </w:tc>
+      </w:tr>
+      <w:tr>
+        <w:trPr>
+          <w:cantSplit w:val="0"/>
+          <w:tblHeader w:val="0"/>
+        </w:trPr>
+        <w:tc>
+          <w:tcPr/>
+          <w:p>
+            <w:pPr>
+              <w:jc w:val="center"/>
+              <w:rPr/>
+            </w:pPr>
+            <w:r>
+              <w:rPr>
+                <w:rtl w:val="0"/>
+              </w:rPr>
+              <w:t xml:space="preserve">7</w:t>
+            </w:r>
+          </w:p>
+        </w:tc>
+        <w:tc>
+          <w:tcPr/>
+          <w:p>
+            <w:pPr>
+              <w:spacing w:line="360" w:lineRule="auto"/>
+              <w:jc w:val="center"/>
+              <w:rPr/>
+            </w:pPr>
+            <w:r>
+              <w:rPr>
+                <w:rtl w:val="0"/>
+              </w:rPr>
+              <w:t xml:space="preserve">The application should comply with relevant regulations and standards, ensuring legal and ethical operation.</w:t>
+            </w:r>
+          </w:p>
+        </w:tc>
+      </w:tr>
+      <w:tr>
+        <w:trPr>
+          <w:cantSplit w:val="0"/>
+          <w:tblHeader w:val="0"/>
+        </w:trPr>
+        <w:tc>
+          <w:tcPr/>
+          <w:p>
+            <w:pPr>
+              <w:jc w:val="center"/>
+              <w:rPr/>
+            </w:pPr>
+            <w:r>
+              <w:rPr>
+                <w:rtl w:val="0"/>
+              </w:rPr>
+              <w:t xml:space="preserve">8</w:t>
+            </w:r>
+          </w:p>
+        </w:tc>
+        <w:tc>
+          <w:tcPr/>
+          <w:p>
+            <w:pPr>
+              <w:spacing w:line="360" w:lineRule="auto"/>
+              <w:jc w:val="center"/>
+              <w:rPr/>
+            </w:pPr>
+            <w:r>
+              <w:rPr>
+                <w:rtl w:val="0"/>
+              </w:rPr>
+              <w:t xml:space="preserve">Regular data backups should be performed, and the system should have a reliable data recovery mechanism in case of data loss.</w:t>
             </w:r>
           </w:p>
         </w:tc>

</xml_diff>